<commit_message>
menu e doc tecnico atualizado com funcionalidade realizar pedido
</commit_message>
<xml_diff>
--- a/workspace/lanchonete/Doc Tecnico/Especificação Técnica 1.0.docx
+++ b/workspace/lanchonete/Doc Tecnico/Especificação Técnica 1.0.docx
@@ -9,13 +9,22 @@
           <w:ilvl w:val="0"/>
           <w:numId w:val="1"/>
         </w:numPr>
+        <w:rPr>
+          <w:highlight w:val="yellow"/>
+        </w:rPr>
       </w:pPr>
       <w:proofErr w:type="spellStart"/>
       <w:r>
+        <w:rPr>
+          <w:highlight w:val="yellow"/>
+        </w:rPr>
         <w:t>Crud</w:t>
       </w:r>
       <w:proofErr w:type="spellEnd"/>
       <w:r>
+        <w:rPr>
+          <w:highlight w:val="yellow"/>
+        </w:rPr>
         <w:t xml:space="preserve"> de usuários</w:t>
       </w:r>
     </w:p>
@@ -143,7 +152,69 @@
         <w:t xml:space="preserve"> </w:t>
       </w:r>
     </w:p>
-    <w:p/>
+    <w:p>
+      <w:pPr>
+        <w:ind w:left="360"/>
+        <w:rPr>
+          <w:b/>
+        </w:rPr>
+      </w:pPr>
+      <w:r>
+        <w:rPr>
+          <w:b/>
+        </w:rPr>
+        <w:t>Realizam pedidos</w:t>
+      </w:r>
+      <w:r>
+        <w:rPr>
+          <w:b/>
+        </w:rPr>
+        <w:br/>
+      </w:r>
+      <w:r>
+        <w:t>Digitar nú</w:t>
+      </w:r>
+      <w:r>
+        <w:t>mero da mesa.</w:t>
+      </w:r>
+      <w:r>
+        <w:br/>
+        <w:t xml:space="preserve">Para inserir os itens do pedido, colocar o preenchimento dos itens dentro de um </w:t>
+      </w:r>
+      <w:proofErr w:type="spellStart"/>
+      <w:r>
+        <w:t>while</w:t>
+      </w:r>
+      <w:proofErr w:type="spellEnd"/>
+      <w:r>
+        <w:t xml:space="preserve"> até que o usuário deseje sair digitando 0.</w:t>
+      </w:r>
+      <w:bookmarkStart w:id="0" w:name="_GoBack"/>
+      <w:bookmarkEnd w:id="0"/>
+      <w:r>
+        <w:br/>
+      </w:r>
+      <w:r>
+        <w:t>Ao realizar um pedido será atualizado o status da mesa para ocupado.</w:t>
+      </w:r>
+      <w:r>
+        <w:br/>
+      </w:r>
+      <w:r>
+        <w:rPr>
+          <w:b/>
+        </w:rPr>
+        <w:br/>
+      </w:r>
+    </w:p>
+    <w:p>
+      <w:pPr>
+        <w:ind w:left="360"/>
+        <w:rPr>
+          <w:highlight w:val="yellow"/>
+        </w:rPr>
+      </w:pPr>
+    </w:p>
     <w:p>
       <w:pPr>
         <w:rPr>
@@ -263,8 +334,6 @@
       <w:r>
         <w:t>troca-la</w:t>
       </w:r>
-      <w:bookmarkStart w:id="0" w:name="_GoBack"/>
-      <w:bookmarkEnd w:id="0"/>
       <w:r>
         <w:t xml:space="preserve"> </w:t>
       </w:r>
@@ -882,6 +951,7 @@
             <w:proofErr w:type="spellStart"/>
             <w:proofErr w:type="gramStart"/>
             <w:r>
+              <w:lastRenderedPageBreak/>
               <w:t>p</w:t>
             </w:r>
             <w:r>

</xml_diff>